<commit_message>
OS lab 05 Solution
</commit_message>
<xml_diff>
--- a/Lab#05.docx
+++ b/Lab#05.docx
@@ -499,27 +499,27 @@
         <w:spacing w:line="264" w:lineRule="auto"/>
         <w:jc w:val="both"/>
         <w:rPr>
+          <w:b/>
+        </w:rPr>
+      </w:pPr>
+    </w:p>
+    <w:p>
+      <w:pPr>
+        <w:spacing w:after="160" w:line="259" w:lineRule="auto"/>
+        <w:rPr>
           <w:noProof/>
         </w:rPr>
       </w:pPr>
-    </w:p>
-    <w:p>
-      <w:pPr>
-        <w:spacing w:line="264" w:lineRule="auto"/>
-        <w:jc w:val="both"/>
-        <w:rPr>
-          <w:b/>
-        </w:rPr>
-      </w:pPr>
+      <w:bookmarkStart w:id="0" w:name="_GoBack"/>
       <w:r>
         <w:rPr>
           <w:noProof/>
         </w:rPr>
         <w:drawing>
-          <wp:inline distT="0" distB="0" distL="0" distR="0" wp14:anchorId="7F14E1BE" wp14:editId="68FB3F23">
-            <wp:extent cx="4707172" cy="2293201"/>
-            <wp:effectExtent l="0" t="0" r="0" b="0"/>
-            <wp:docPr id="7" name="Picture 7"/>
+          <wp:inline distT="0" distB="0" distL="0" distR="0" wp14:anchorId="1EDF6F57" wp14:editId="7CBF194B">
+            <wp:extent cx="5806236" cy="2648309"/>
+            <wp:effectExtent l="0" t="0" r="4445" b="0"/>
+            <wp:docPr id="11" name="Picture 11"/>
             <wp:cNvGraphicFramePr>
               <a:graphicFrameLocks xmlns:a="http://schemas.openxmlformats.org/drawingml/2006/main" noChangeAspect="1"/>
             </wp:cNvGraphicFramePr>
@@ -532,13 +532,13 @@
                   </pic:nvPicPr>
                   <pic:blipFill rotWithShape="1">
                     <a:blip r:embed="rId12"/>
-                    <a:srcRect l="18600" t="37124" r="45418" b="40964"/>
+                    <a:srcRect l="22355" t="23403" r="41364" b="55913"/>
                     <a:stretch/>
                   </pic:blipFill>
                   <pic:spPr bwMode="auto">
                     <a:xfrm>
                       <a:off x="0" y="0"/>
-                      <a:ext cx="4749651" cy="2313896"/>
+                      <a:ext cx="5843778" cy="2665432"/>
                     </a:xfrm>
                     <a:prstGeom prst="rect">
                       <a:avLst/>
@@ -558,30 +558,54 @@
           </wp:inline>
         </w:drawing>
       </w:r>
+      <w:bookmarkEnd w:id="0"/>
+      <w:r>
+        <w:rPr>
+          <w:b/>
+          <w:u w:val="single"/>
+        </w:rPr>
+        <w:br w:type="page"/>
+      </w:r>
+      <w:r>
+        <w:rPr>
+          <w:b/>
+          <w:u w:val="single"/>
+        </w:rPr>
+        <w:lastRenderedPageBreak/>
+        <w:t>Output</w:t>
+      </w:r>
+      <w:r>
+        <w:rPr>
+          <w:b/>
+        </w:rPr>
+        <w:t>:-</w:t>
+      </w:r>
+      <w:r>
+        <w:rPr>
+          <w:noProof/>
+        </w:rPr>
+        <w:t xml:space="preserve"> </w:t>
+      </w:r>
+      <w:r>
+        <w:rPr>
+          <w:noProof/>
+        </w:rPr>
+        <w:t xml:space="preserve">     </w:t>
+      </w:r>
     </w:p>
     <w:p>
       <w:pPr>
         <w:spacing w:line="264" w:lineRule="auto"/>
         <w:jc w:val="both"/>
         <w:rPr>
-          <w:b/>
-        </w:rPr>
-      </w:pPr>
-    </w:p>
-    <w:p>
-      <w:pPr>
-        <w:spacing w:after="160" w:line="259" w:lineRule="auto"/>
-        <w:rPr>
-          <w:b/>
-          <w:u w:val="single"/>
-        </w:rPr>
-      </w:pPr>
-      <w:r>
-        <w:rPr>
-          <w:b/>
-          <w:u w:val="single"/>
-        </w:rPr>
-        <w:br w:type="page"/>
+          <w:noProof/>
+        </w:rPr>
+      </w:pPr>
+      <w:r>
+        <w:rPr>
+          <w:noProof/>
+        </w:rPr>
+        <w:t xml:space="preserve">  </w:t>
       </w:r>
     </w:p>
     <w:p>
@@ -589,68 +613,18 @@
         <w:spacing w:line="264" w:lineRule="auto"/>
         <w:jc w:val="both"/>
         <w:rPr>
-          <w:b/>
-        </w:rPr>
-      </w:pPr>
-      <w:r>
-        <w:rPr>
-          <w:b/>
-          <w:u w:val="single"/>
-        </w:rPr>
-        <w:lastRenderedPageBreak/>
-        <w:t>Output</w:t>
-      </w:r>
-      <w:r>
-        <w:rPr>
-          <w:b/>
-        </w:rPr>
-        <w:t>:-</w:t>
-      </w:r>
-      <w:r>
-        <w:rPr>
           <w:noProof/>
         </w:rPr>
-        <w:t xml:space="preserve"> </w:t>
-      </w:r>
+      </w:pPr>
       <w:r>
         <w:rPr>
           <w:noProof/>
         </w:rPr>
-        <w:t xml:space="preserve">     </w:t>
-      </w:r>
-    </w:p>
-    <w:p>
-      <w:pPr>
-        <w:spacing w:line="264" w:lineRule="auto"/>
-        <w:jc w:val="both"/>
-        <w:rPr>
-          <w:noProof/>
-        </w:rPr>
-      </w:pPr>
-      <w:r>
-        <w:rPr>
-          <w:noProof/>
-        </w:rPr>
-        <w:t xml:space="preserve">  </w:t>
-      </w:r>
-    </w:p>
-    <w:p>
-      <w:pPr>
-        <w:spacing w:line="264" w:lineRule="auto"/>
-        <w:jc w:val="both"/>
-        <w:rPr>
-          <w:noProof/>
-        </w:rPr>
-      </w:pPr>
-      <w:r>
-        <w:rPr>
-          <w:noProof/>
-        </w:rPr>
         <w:drawing>
-          <wp:inline distT="0" distB="0" distL="0" distR="0" wp14:anchorId="6BF3134D" wp14:editId="35891B97">
-            <wp:extent cx="3291840" cy="4779145"/>
-            <wp:effectExtent l="0" t="0" r="3810" b="2540"/>
-            <wp:docPr id="8" name="Picture 8"/>
+          <wp:inline distT="0" distB="0" distL="0" distR="0" wp14:anchorId="484467E3" wp14:editId="19E346F7">
+            <wp:extent cx="2811012" cy="3976777"/>
+            <wp:effectExtent l="0" t="0" r="8890" b="5080"/>
+            <wp:docPr id="9" name="Picture 9"/>
             <wp:cNvGraphicFramePr>
               <a:graphicFrameLocks xmlns:a="http://schemas.openxmlformats.org/drawingml/2006/main" noChangeAspect="1"/>
             </wp:cNvGraphicFramePr>
@@ -663,13 +637,13 @@
                   </pic:nvPicPr>
                   <pic:blipFill rotWithShape="1">
                     <a:blip r:embed="rId13"/>
-                    <a:srcRect l="18732" t="36956" r="53712" b="13036"/>
+                    <a:srcRect l="22208" t="23403" r="49782" b="27065"/>
                     <a:stretch/>
                   </pic:blipFill>
                   <pic:spPr bwMode="auto">
                     <a:xfrm>
                       <a:off x="0" y="0"/>
-                      <a:ext cx="3301567" cy="4793266"/>
+                      <a:ext cx="2822522" cy="3993060"/>
                     </a:xfrm>
                     <a:prstGeom prst="rect">
                       <a:avLst/>
@@ -689,6 +663,68 @@
           </wp:inline>
         </w:drawing>
       </w:r>
+      <w:r>
+        <w:rPr>
+          <w:noProof/>
+        </w:rPr>
+        <w:t xml:space="preserve">    </w:t>
+      </w:r>
+      <w:r>
+        <w:rPr>
+          <w:noProof/>
+        </w:rPr>
+        <w:drawing>
+          <wp:inline distT="0" distB="0" distL="0" distR="0" wp14:anchorId="4AA34A94" wp14:editId="7570F0F2">
+            <wp:extent cx="2908286" cy="3759631"/>
+            <wp:effectExtent l="0" t="0" r="6985" b="0"/>
+            <wp:docPr id="10" name="Picture 10"/>
+            <wp:cNvGraphicFramePr>
+              <a:graphicFrameLocks xmlns:a="http://schemas.openxmlformats.org/drawingml/2006/main" noChangeAspect="1"/>
+            </wp:cNvGraphicFramePr>
+            <a:graphic xmlns:a="http://schemas.openxmlformats.org/drawingml/2006/main">
+              <a:graphicData uri="http://schemas.openxmlformats.org/drawingml/2006/picture">
+                <pic:pic xmlns:pic="http://schemas.openxmlformats.org/drawingml/2006/picture">
+                  <pic:nvPicPr>
+                    <pic:cNvPr id="1" name=""/>
+                    <pic:cNvPicPr/>
+                  </pic:nvPicPr>
+                  <pic:blipFill rotWithShape="1">
+                    <a:blip r:embed="rId14"/>
+                    <a:srcRect l="22353" t="23040" r="46881" b="27243"/>
+                    <a:stretch/>
+                  </pic:blipFill>
+                  <pic:spPr bwMode="auto">
+                    <a:xfrm>
+                      <a:off x="0" y="0"/>
+                      <a:ext cx="2934296" cy="3793254"/>
+                    </a:xfrm>
+                    <a:prstGeom prst="rect">
+                      <a:avLst/>
+                    </a:prstGeom>
+                    <a:ln>
+                      <a:noFill/>
+                    </a:ln>
+                    <a:extLst>
+                      <a:ext uri="{53640926-AAD7-44D8-BBD7-CCE9431645EC}">
+                        <a14:shadowObscured xmlns:a14="http://schemas.microsoft.com/office/drawing/2010/main"/>
+                      </a:ext>
+                    </a:extLst>
+                  </pic:spPr>
+                </pic:pic>
+              </a:graphicData>
+            </a:graphic>
+          </wp:inline>
+        </w:drawing>
+      </w:r>
+    </w:p>
+    <w:p>
+      <w:pPr>
+        <w:spacing w:line="264" w:lineRule="auto"/>
+        <w:jc w:val="both"/>
+        <w:rPr>
+          <w:noProof/>
+        </w:rPr>
+      </w:pPr>
     </w:p>
     <w:p>
       <w:pPr>
@@ -727,8 +763,6 @@
           <w:szCs w:val="28"/>
         </w:rPr>
       </w:pPr>
-      <w:bookmarkStart w:id="0" w:name="_GoBack"/>
-      <w:bookmarkEnd w:id="0"/>
       <w:r>
         <w:rPr>
           <w:b/>
@@ -929,7 +963,7 @@
                     <pic:cNvPicPr/>
                   </pic:nvPicPr>
                   <pic:blipFill rotWithShape="1">
-                    <a:blip r:embed="rId14"/>
+                    <a:blip r:embed="rId15"/>
                     <a:srcRect r="72329" b="38034"/>
                     <a:stretch/>
                   </pic:blipFill>
@@ -1016,7 +1050,7 @@
                     <pic:cNvPicPr/>
                   </pic:nvPicPr>
                   <pic:blipFill rotWithShape="1">
-                    <a:blip r:embed="rId15"/>
+                    <a:blip r:embed="rId16"/>
                     <a:srcRect t="10951" r="55662" b="58867"/>
                     <a:stretch/>
                   </pic:blipFill>
@@ -1089,8 +1123,8 @@
       </w:r>
     </w:p>
     <w:sectPr>
-      <w:headerReference w:type="default" r:id="rId16"/>
-      <w:footerReference w:type="default" r:id="rId17"/>
+      <w:headerReference w:type="default" r:id="rId17"/>
+      <w:footerReference w:type="default" r:id="rId18"/>
       <w:pgSz w:w="12240" w:h="15840"/>
       <w:pgMar w:top="1440" w:right="1440" w:bottom="1440" w:left="1440" w:header="720" w:footer="720" w:gutter="0"/>
       <w:pgBorders w:offsetFrom="page">
@@ -1268,7 +1302,7 @@
         <w:sz w:val="32"/>
         <w:szCs w:val="32"/>
       </w:rPr>
-      <w:t>3</w:t>
+      <w:t>4</w:t>
     </w:r>
     <w:r>
       <w:rPr>
@@ -2679,7 +2713,7 @@
 </file>
 
 <file path=customXml/itemProps1.xml><?xml version="1.0" encoding="utf-8"?>
-<ds:datastoreItem xmlns:ds="http://schemas.openxmlformats.org/officeDocument/2006/customXml" ds:itemID="{3441020B-097D-4AD9-8881-A7ECB7C41838}">
+<ds:datastoreItem xmlns:ds="http://schemas.openxmlformats.org/officeDocument/2006/customXml" ds:itemID="{1D1C1630-FAD5-41A8-8F56-47B9E68A5C5D}">
   <ds:schemaRefs>
     <ds:schemaRef ds:uri="http://schemas.openxmlformats.org/officeDocument/2006/bibliography"/>
   </ds:schemaRefs>

</xml_diff>